<commit_message>
use MiniImagenet class for split train and test dataset
</commit_message>
<xml_diff>
--- a/Prototypical_Network/report.docx
+++ b/Prototypical_Network/report.docx
@@ -276,7 +276,7 @@
         <w:bidi/>
         <w:jc w:val="center"/>
         <w:rPr>
-          <w:rFonts w:cs="B Nazanin" w:hint="cs"/>
+          <w:rFonts w:cs="B Nazanin"/>
           <w:sz w:val="28"/>
           <w:szCs w:val="28"/>
           <w:vertAlign w:val="subscript"/>
@@ -520,7 +520,7 @@
         <w:bidi/>
         <w:jc w:val="center"/>
         <w:rPr>
-          <w:rFonts w:cs="B Nazanin" w:hint="cs"/>
+          <w:rFonts w:cs="B Nazanin"/>
           <w:sz w:val="28"/>
           <w:szCs w:val="28"/>
           <w:rtl/>
@@ -650,7 +650,7 @@
         <w:bidi/>
         <w:jc w:val="center"/>
         <w:rPr>
-          <w:rFonts w:cs="B Nazanin" w:hint="cs"/>
+          <w:rFonts w:cs="B Nazanin"/>
           <w:sz w:val="28"/>
           <w:szCs w:val="28"/>
           <w:rtl/>
@@ -1093,7 +1093,7 @@
         <w:bidi/>
         <w:jc w:val="center"/>
         <w:rPr>
-          <w:rFonts w:cs="B Nazanin" w:hint="cs"/>
+          <w:rFonts w:cs="B Nazanin"/>
           <w:sz w:val="28"/>
           <w:szCs w:val="28"/>
           <w:rtl/>
@@ -1419,7 +1419,7 @@
       <w:pPr>
         <w:bidi/>
         <w:rPr>
-          <w:rFonts w:cs="B Nazanin" w:hint="cs"/>
+          <w:rFonts w:cs="B Nazanin"/>
           <w:sz w:val="28"/>
           <w:szCs w:val="28"/>
           <w:rtl/>
@@ -1436,7 +1436,7 @@
         </w:rPr>
         <w:lastRenderedPageBreak/>
         <w:drawing>
-          <wp:inline distT="0" distB="0" distL="0" distR="0" wp14:anchorId="459C61A6" wp14:editId="271319AB">
+          <wp:inline distT="0" distB="0" distL="0" distR="0" wp14:anchorId="459C61A6" wp14:editId="2C8A4AD3">
             <wp:extent cx="6152656" cy="3036887"/>
             <wp:effectExtent l="0" t="0" r="0" b="0"/>
             <wp:docPr id="2106833637" name="Picture 8"/>
@@ -1719,7 +1719,7 @@
         <w:bidi/>
         <w:jc w:val="center"/>
         <w:rPr>
-          <w:rFonts w:cs="B Nazanin" w:hint="cs"/>
+          <w:rFonts w:cs="B Nazanin"/>
           <w:sz w:val="28"/>
           <w:szCs w:val="28"/>
           <w:rtl/>
@@ -1735,7 +1735,7 @@
           <w:lang w:bidi="fa-IR"/>
         </w:rPr>
         <w:drawing>
-          <wp:inline distT="0" distB="0" distL="0" distR="0" wp14:anchorId="34278DA3" wp14:editId="3A54D613">
+          <wp:inline distT="0" distB="0" distL="0" distR="0" wp14:anchorId="34278DA3" wp14:editId="296F43D7">
             <wp:extent cx="4870450" cy="2651400"/>
             <wp:effectExtent l="0" t="0" r="0" b="0"/>
             <wp:docPr id="435815872" name="Picture 9"/>
@@ -2163,7 +2163,7 @@
         <w:bidi/>
         <w:jc w:val="both"/>
         <w:rPr>
-          <w:rFonts w:cs="B Nazanin" w:hint="cs"/>
+          <w:rFonts w:cs="B Nazanin"/>
           <w:sz w:val="28"/>
           <w:szCs w:val="28"/>
           <w:rtl/>
@@ -2331,16 +2331,429 @@
           <w:rtl/>
           <w:lang w:bidi="fa-IR"/>
         </w:rPr>
-        <w:t xml:space="preserve"> پیشرفت داشتیم. </w:t>
-      </w:r>
-      <w:r>
-        <w:rPr>
-          <w:rFonts w:ascii="Consolas" w:hAnsi="Consolas"/>
-          <w:color w:val="EEFFFF"/>
-          <w:sz w:val="27"/>
-          <w:szCs w:val="27"/>
-        </w:rPr>
-        <w:t>75.1%</w:t>
+        <w:t xml:space="preserve"> پیشرفت داشتیم</w:t>
+      </w:r>
+      <w:r>
+        <w:rPr>
+          <w:rFonts w:cs="B Nazanin" w:hint="cs"/>
+          <w:sz w:val="28"/>
+          <w:szCs w:val="28"/>
+          <w:rtl/>
+          <w:lang w:bidi="fa-IR"/>
+        </w:rPr>
+        <w:t>.</w:t>
+      </w:r>
+    </w:p>
+    <w:p>
+      <w:pPr>
+        <w:bidi/>
+        <w:jc w:val="both"/>
+        <w:rPr>
+          <w:rFonts w:cs="B Nazanin"/>
+          <w:sz w:val="28"/>
+          <w:szCs w:val="28"/>
+          <w:rtl/>
+          <w:lang w:bidi="fa-IR"/>
+        </w:rPr>
+      </w:pPr>
+      <w:r>
+        <w:rPr>
+          <w:rFonts w:cs="B Nazanin" w:hint="cs"/>
+          <w:sz w:val="28"/>
+          <w:szCs w:val="28"/>
+          <w:rtl/>
+          <w:lang w:bidi="fa-IR"/>
+        </w:rPr>
+        <w:t xml:space="preserve">یکی از اشکالاتی که مطرح کردیم در جلسه این وبود که من </w:t>
+      </w:r>
+      <w:r>
+        <w:rPr>
+          <w:rFonts w:cs="B Nazanin"/>
+          <w:sz w:val="28"/>
+          <w:szCs w:val="28"/>
+          <w:lang w:bidi="fa-IR"/>
+        </w:rPr>
+        <w:t>train,test</w:t>
+      </w:r>
+      <w:r>
+        <w:rPr>
+          <w:rFonts w:cs="B Nazanin" w:hint="cs"/>
+          <w:sz w:val="28"/>
+          <w:szCs w:val="28"/>
+          <w:rtl/>
+          <w:lang w:bidi="fa-IR"/>
+        </w:rPr>
+        <w:t xml:space="preserve"> رو خودم جدا کرده بودم و نباید اینکار میکردم پ</w:t>
+      </w:r>
+      <w:r>
+        <w:rPr>
+          <w:rFonts w:cs="B Nazanin" w:hint="cs"/>
+          <w:sz w:val="28"/>
+          <w:szCs w:val="28"/>
+          <w:rtl/>
+          <w:lang w:bidi="fa-IR"/>
+        </w:rPr>
+        <w:t xml:space="preserve">س امدم و بااستفاده ا کتابخانه </w:t>
+      </w:r>
+      <w:r>
+        <w:rPr>
+          <w:rFonts w:cs="B Nazanin"/>
+          <w:sz w:val="28"/>
+          <w:szCs w:val="28"/>
+          <w:lang w:bidi="fa-IR"/>
+        </w:rPr>
+        <w:t>easyfewshot</w:t>
+      </w:r>
+      <w:r>
+        <w:rPr>
+          <w:rFonts w:cs="B Nazanin" w:hint="cs"/>
+          <w:sz w:val="28"/>
+          <w:szCs w:val="28"/>
+          <w:rtl/>
+          <w:lang w:bidi="fa-IR"/>
+        </w:rPr>
+        <w:t xml:space="preserve"> یک</w:t>
+      </w:r>
+      <w:r>
+        <w:rPr>
+          <w:rFonts w:cs="B Nazanin"/>
+          <w:sz w:val="28"/>
+          <w:szCs w:val="28"/>
+          <w:lang w:bidi="fa-IR"/>
+        </w:rPr>
+        <w:t>object</w:t>
+      </w:r>
+      <w:r>
+        <w:rPr>
+          <w:rFonts w:cs="B Nazanin" w:hint="cs"/>
+          <w:sz w:val="28"/>
+          <w:szCs w:val="28"/>
+          <w:rtl/>
+          <w:lang w:bidi="fa-IR"/>
+        </w:rPr>
+        <w:t xml:space="preserve"> ساختم کلاس </w:t>
+      </w:r>
+      <w:r>
+        <w:rPr>
+          <w:rFonts w:cs="B Nazanin"/>
+          <w:sz w:val="28"/>
+          <w:szCs w:val="28"/>
+          <w:lang w:bidi="fa-IR"/>
+        </w:rPr>
+        <w:t>minimagenet</w:t>
+      </w:r>
+      <w:r>
+        <w:rPr>
+          <w:rFonts w:cs="B Nazanin" w:hint="cs"/>
+          <w:sz w:val="28"/>
+          <w:szCs w:val="28"/>
+          <w:rtl/>
+          <w:lang w:bidi="fa-IR"/>
+        </w:rPr>
+        <w:t xml:space="preserve"> تعریف شده بود و سپس با یکسری تغییرات دوباره کد را ران کردم.</w:t>
+      </w:r>
+    </w:p>
+    <w:p>
+      <w:pPr>
+        <w:bidi/>
+        <w:jc w:val="both"/>
+        <w:rPr>
+          <w:rFonts w:cs="B Nazanin"/>
+          <w:sz w:val="28"/>
+          <w:szCs w:val="28"/>
+          <w:rtl/>
+          <w:lang w:bidi="fa-IR"/>
+        </w:rPr>
+      </w:pPr>
+      <w:r>
+        <w:rPr>
+          <w:rFonts w:cs="B Nazanin" w:hint="cs"/>
+          <w:sz w:val="28"/>
+          <w:szCs w:val="28"/>
+          <w:rtl/>
+          <w:lang w:bidi="fa-IR"/>
+        </w:rPr>
+        <w:lastRenderedPageBreak/>
+        <w:t>و نتایج به صورت زیر شد:</w:t>
+      </w:r>
+    </w:p>
+    <w:p>
+      <w:pPr>
+        <w:bidi/>
+        <w:jc w:val="both"/>
+        <w:rPr>
+          <w:rFonts w:cs="B Nazanin" w:hint="cs"/>
+          <w:sz w:val="28"/>
+          <w:szCs w:val="28"/>
+          <w:rtl/>
+          <w:lang w:bidi="fa-IR"/>
+        </w:rPr>
+      </w:pPr>
+      <w:r>
+        <w:rPr>
+          <w:rFonts w:cs="B Nazanin" w:hint="cs"/>
+          <w:sz w:val="28"/>
+          <w:szCs w:val="28"/>
+          <w:rtl/>
+          <w:lang w:bidi="fa-IR"/>
+        </w:rPr>
+        <w:t xml:space="preserve">نتایج قبل از اینکه </w:t>
+      </w:r>
+      <w:r>
+        <w:rPr>
+          <w:rFonts w:cs="B Nazanin"/>
+          <w:sz w:val="28"/>
+          <w:szCs w:val="28"/>
+          <w:lang w:bidi="fa-IR"/>
+        </w:rPr>
+        <w:t>train</w:t>
+      </w:r>
+      <w:r>
+        <w:rPr>
+          <w:rFonts w:cs="B Nazanin" w:hint="cs"/>
+          <w:sz w:val="28"/>
+          <w:szCs w:val="28"/>
+          <w:rtl/>
+          <w:lang w:bidi="fa-IR"/>
+        </w:rPr>
+        <w:t xml:space="preserve"> بکنیم و بردار فیچرها را از مدل </w:t>
+      </w:r>
+      <w:r>
+        <w:rPr>
+          <w:rFonts w:cs="B Nazanin"/>
+          <w:sz w:val="28"/>
+          <w:szCs w:val="28"/>
+          <w:lang w:bidi="fa-IR"/>
+        </w:rPr>
+        <w:t>backbone</w:t>
+      </w:r>
+      <w:r>
+        <w:rPr>
+          <w:rFonts w:cs="B Nazanin" w:hint="cs"/>
+          <w:sz w:val="28"/>
+          <w:szCs w:val="28"/>
+          <w:rtl/>
+          <w:lang w:bidi="fa-IR"/>
+        </w:rPr>
+        <w:t xml:space="preserve"> می گرفتیم تا فاصله را </w:t>
+      </w:r>
+      <w:r>
+        <w:rPr>
+          <w:rFonts w:cs="B Nazanin"/>
+          <w:sz w:val="28"/>
+          <w:szCs w:val="28"/>
+          <w:lang w:bidi="fa-IR"/>
+        </w:rPr>
+        <w:t>z_support</w:t>
+      </w:r>
+      <w:r>
+        <w:rPr>
+          <w:rFonts w:cs="B Nazanin" w:hint="cs"/>
+          <w:sz w:val="28"/>
+          <w:szCs w:val="28"/>
+          <w:rtl/>
+          <w:lang w:bidi="fa-IR"/>
+        </w:rPr>
+        <w:t xml:space="preserve"> ها محاسبه کند </w:t>
+      </w:r>
+      <w:r>
+        <w:rPr>
+          <w:rFonts w:cs="B Nazanin" w:hint="cs"/>
+          <w:sz w:val="28"/>
+          <w:szCs w:val="28"/>
+          <w:rtl/>
+          <w:lang w:bidi="fa-IR"/>
+        </w:rPr>
+        <w:t xml:space="preserve">دقت ان برای داده های تست </w:t>
+      </w:r>
+      <w:r>
+        <w:rPr>
+          <w:rFonts w:ascii="Courier New" w:hAnsi="Courier New" w:cs="B Nazanin"/>
+          <w:b/>
+          <w:bCs/>
+          <w:color w:val="212121"/>
+          <w:sz w:val="28"/>
+          <w:szCs w:val="28"/>
+          <w:shd w:val="clear" w:color="auto" w:fill="FFFFFF"/>
+        </w:rPr>
+        <w:t>65.36%</w:t>
+      </w:r>
+      <w:r>
+        <w:rPr>
+          <w:rFonts w:ascii="Courier New" w:hAnsi="Courier New" w:cs="B Nazanin"/>
+          <w:b/>
+          <w:bCs/>
+          <w:color w:val="212121"/>
+          <w:sz w:val="28"/>
+          <w:szCs w:val="28"/>
+          <w:shd w:val="clear" w:color="auto" w:fill="FFFFFF"/>
+        </w:rPr>
+        <w:t xml:space="preserve"> </w:t>
+      </w:r>
+      <w:r>
+        <w:rPr>
+          <w:rFonts w:ascii="Courier New" w:hAnsi="Courier New" w:cs="B Nazanin" w:hint="cs"/>
+          <w:b/>
+          <w:bCs/>
+          <w:color w:val="212121"/>
+          <w:sz w:val="28"/>
+          <w:szCs w:val="28"/>
+          <w:shd w:val="clear" w:color="auto" w:fill="FFFFFF"/>
+          <w:rtl/>
+          <w:lang w:bidi="fa-IR"/>
+        </w:rPr>
+        <w:t xml:space="preserve"> </w:t>
+      </w:r>
+      <w:r>
+        <w:rPr>
+          <w:rFonts w:ascii="Courier New" w:hAnsi="Courier New" w:cs="B Nazanin"/>
+          <w:b/>
+          <w:bCs/>
+          <w:color w:val="212121"/>
+          <w:sz w:val="28"/>
+          <w:szCs w:val="28"/>
+          <w:shd w:val="clear" w:color="auto" w:fill="FFFFFF"/>
+          <w:lang w:bidi="fa-IR"/>
+        </w:rPr>
+        <w:t xml:space="preserve"> </w:t>
+      </w:r>
+      <w:r>
+        <w:rPr>
+          <w:rFonts w:ascii="Courier New" w:hAnsi="Courier New" w:cs="B Nazanin" w:hint="cs"/>
+          <w:color w:val="212121"/>
+          <w:sz w:val="28"/>
+          <w:szCs w:val="28"/>
+          <w:shd w:val="clear" w:color="auto" w:fill="FFFFFF"/>
+          <w:rtl/>
+          <w:lang w:bidi="fa-IR"/>
+        </w:rPr>
+        <w:t xml:space="preserve">شد و پس از انکه </w:t>
+      </w:r>
+      <w:r>
+        <w:rPr>
+          <w:rFonts w:ascii="Courier New" w:hAnsi="Courier New" w:cs="B Nazanin"/>
+          <w:color w:val="212121"/>
+          <w:sz w:val="28"/>
+          <w:szCs w:val="28"/>
+          <w:shd w:val="clear" w:color="auto" w:fill="FFFFFF"/>
+          <w:lang w:bidi="fa-IR"/>
+        </w:rPr>
+        <w:t>trian</w:t>
+      </w:r>
+      <w:r>
+        <w:rPr>
+          <w:rFonts w:ascii="Courier New" w:hAnsi="Courier New" w:cs="B Nazanin" w:hint="cs"/>
+          <w:color w:val="212121"/>
+          <w:sz w:val="28"/>
+          <w:szCs w:val="28"/>
+          <w:shd w:val="clear" w:color="auto" w:fill="FFFFFF"/>
+          <w:rtl/>
+          <w:lang w:bidi="fa-IR"/>
+        </w:rPr>
+        <w:t xml:space="preserve"> کردم نتایج بدتر شد!!!!برای داده های تست دقت به </w:t>
+      </w:r>
+      <w:r>
+        <w:rPr>
+          <w:rFonts w:ascii="Courier New" w:hAnsi="Courier New" w:cs="B Nazanin"/>
+          <w:color w:val="212121"/>
+          <w:sz w:val="28"/>
+          <w:szCs w:val="28"/>
+          <w:shd w:val="clear" w:color="auto" w:fill="FFFFFF"/>
+        </w:rPr>
+        <w:t>61.26%</w:t>
+      </w:r>
+      <w:r>
+        <w:rPr>
+          <w:rFonts w:ascii="Courier New" w:hAnsi="Courier New" w:cs="B Nazanin" w:hint="cs"/>
+          <w:color w:val="212121"/>
+          <w:sz w:val="28"/>
+          <w:szCs w:val="28"/>
+          <w:shd w:val="clear" w:color="auto" w:fill="FFFFFF"/>
+          <w:rtl/>
+          <w:lang w:bidi="fa-IR"/>
+        </w:rPr>
+        <w:t xml:space="preserve"> رسید. حدس خودم برای دلیل اینکه نتایج بدتر شده این هست که اول اینکه </w:t>
+      </w:r>
+      <w:r>
+        <w:rPr>
+          <w:rFonts w:ascii="Courier New" w:hAnsi="Courier New" w:cs="B Nazanin"/>
+          <w:color w:val="212121"/>
+          <w:sz w:val="28"/>
+          <w:szCs w:val="28"/>
+          <w:shd w:val="clear" w:color="auto" w:fill="FFFFFF"/>
+          <w:lang w:bidi="fa-IR"/>
+        </w:rPr>
+        <w:t>learning rate</w:t>
+      </w:r>
+      <w:r>
+        <w:rPr>
+          <w:rFonts w:ascii="Courier New" w:hAnsi="Courier New" w:cs="B Nazanin" w:hint="cs"/>
+          <w:color w:val="212121"/>
+          <w:sz w:val="28"/>
+          <w:szCs w:val="28"/>
+          <w:shd w:val="clear" w:color="auto" w:fill="FFFFFF"/>
+          <w:rtl/>
+          <w:lang w:bidi="fa-IR"/>
+        </w:rPr>
+        <w:t xml:space="preserve"> رو ست نکردیم و همه پارامتر های </w:t>
+      </w:r>
+      <w:r>
+        <w:rPr>
+          <w:rFonts w:ascii="Courier New" w:hAnsi="Courier New" w:cs="B Nazanin"/>
+          <w:color w:val="212121"/>
+          <w:sz w:val="28"/>
+          <w:szCs w:val="28"/>
+          <w:shd w:val="clear" w:color="auto" w:fill="FFFFFF"/>
+          <w:lang w:bidi="fa-IR"/>
+        </w:rPr>
+        <w:t>backbone</w:t>
+      </w:r>
+      <w:r>
+        <w:rPr>
+          <w:rFonts w:ascii="Courier New" w:hAnsi="Courier New" w:cs="B Nazanin" w:hint="cs"/>
+          <w:color w:val="212121"/>
+          <w:sz w:val="28"/>
+          <w:szCs w:val="28"/>
+          <w:shd w:val="clear" w:color="auto" w:fill="FFFFFF"/>
+          <w:rtl/>
+          <w:lang w:bidi="fa-IR"/>
+        </w:rPr>
+        <w:t xml:space="preserve"> رو </w:t>
+      </w:r>
+      <w:r>
+        <w:rPr>
+          <w:rFonts w:ascii="Courier New" w:hAnsi="Courier New" w:cs="B Nazanin"/>
+          <w:color w:val="212121"/>
+          <w:sz w:val="28"/>
+          <w:szCs w:val="28"/>
+          <w:shd w:val="clear" w:color="auto" w:fill="FFFFFF"/>
+          <w:lang w:bidi="fa-IR"/>
+        </w:rPr>
+        <w:t>trainable</w:t>
+      </w:r>
+      <w:r>
+        <w:rPr>
+          <w:rFonts w:ascii="Courier New" w:hAnsi="Courier New" w:cs="B Nazanin" w:hint="cs"/>
+          <w:color w:val="212121"/>
+          <w:sz w:val="28"/>
+          <w:szCs w:val="28"/>
+          <w:shd w:val="clear" w:color="auto" w:fill="FFFFFF"/>
+          <w:rtl/>
+          <w:lang w:bidi="fa-IR"/>
+        </w:rPr>
+        <w:t xml:space="preserve"> گذاشتیم</w:t>
+      </w:r>
+      <w:r>
+        <w:rPr>
+          <w:rFonts w:ascii="Courier New" w:hAnsi="Courier New" w:cs="B Nazanin" w:hint="cs"/>
+          <w:color w:val="212121"/>
+          <w:sz w:val="28"/>
+          <w:szCs w:val="28"/>
+          <w:shd w:val="clear" w:color="auto" w:fill="FFFFFF"/>
+          <w:rtl/>
+          <w:lang w:bidi="fa-IR"/>
+        </w:rPr>
+        <w:t xml:space="preserve"> و به همین علت احتمالا واگرا شده است.</w:t>
       </w:r>
     </w:p>
     <w:sectPr>

</xml_diff>